<commit_message>
24/11 - Corrigido ordinal
</commit_message>
<xml_diff>
--- a/doc/documentacao_estatistica.docx
+++ b/doc/documentacao_estatistica.docx
@@ -37,7 +37,7 @@
           <w:sz w:val="28"/>
           <w:szCs w:val="28"/>
         </w:rPr>
-        <w:t xml:space="preserve">FACULDADE DE TECNOLOGIA DE FRANCA </w:t>
+        <w:t>FACULDADE DE TECNOLOGIA DE FRANCA</w:t>
       </w:r>
     </w:p>
     <w:p>
@@ -61,6 +61,7 @@
     </w:p>
     <w:p>
       <w:pPr>
+        <w:jc w:val="center"/>
         <w:rPr>
           <w:sz w:val="28"/>
           <w:szCs w:val="28"/>
@@ -89,7 +90,6 @@
       <w:pPr>
         <w:pStyle w:val="0-Autor"/>
         <w:spacing w:line="360" w:lineRule="auto"/>
-        <w:jc w:val="both"/>
         <w:rPr>
           <w:rFonts w:cs="Arial"/>
           <w:sz w:val="24"/>
@@ -100,6 +100,7 @@
     </w:p>
     <w:p>
       <w:pPr>
+        <w:jc w:val="center"/>
         <w:rPr>
           <w:sz w:val="24"/>
           <w:szCs w:val="24"/>
@@ -165,14 +166,16 @@
     </w:p>
     <w:p>
       <w:pPr>
-        <w:rPr>
-          <w:sz w:val="24"/>
-          <w:szCs w:val="24"/>
-        </w:rPr>
-      </w:pPr>
-    </w:p>
-    <w:p>
-      <w:pPr>
+        <w:jc w:val="center"/>
+        <w:rPr>
+          <w:sz w:val="24"/>
+          <w:szCs w:val="24"/>
+        </w:rPr>
+      </w:pPr>
+    </w:p>
+    <w:p>
+      <w:pPr>
+        <w:jc w:val="center"/>
         <w:rPr>
           <w:sz w:val="24"/>
           <w:szCs w:val="24"/>
@@ -768,7 +771,6 @@
         <w:widowControl w:val="0"/>
         <w:spacing w:before="231" w:line="362" w:lineRule="auto"/>
         <w:ind w:left="2530" w:right="2059"/>
-        <w:jc w:val="center"/>
         <w:rPr>
           <w:b/>
           <w:sz w:val="26"/>
@@ -781,6 +783,7 @@
         <w:widowControl w:val="0"/>
         <w:spacing w:before="138" w:line="240" w:lineRule="auto"/>
         <w:ind w:left="702"/>
+        <w:jc w:val="both"/>
         <w:rPr>
           <w:b/>
           <w:sz w:val="24"/>
@@ -800,6 +803,7 @@
       <w:pPr>
         <w:widowControl w:val="0"/>
         <w:spacing w:before="10" w:line="240" w:lineRule="auto"/>
+        <w:jc w:val="both"/>
         <w:rPr>
           <w:b/>
           <w:sz w:val="12"/>
@@ -818,7 +822,6 @@
           <w:szCs w:val="24"/>
         </w:rPr>
       </w:pPr>
-      <w:commentRangeStart w:id="0"/>
       <w:r>
         <w:rPr>
           <w:sz w:val="24"/>
@@ -924,10 +927,6 @@
           <w:szCs w:val="24"/>
         </w:rPr>
         <w:t>.</w:t>
-      </w:r>
-      <w:commentRangeEnd w:id="0"/>
-      <w:r>
-        <w:commentReference w:id="0"/>
       </w:r>
       <w:r>
         <w:rPr>
@@ -954,6 +953,7 @@
         <w:widowControl w:val="0"/>
         <w:spacing w:line="360" w:lineRule="auto"/>
         <w:ind w:left="720" w:right="757"/>
+        <w:jc w:val="both"/>
         <w:rPr>
           <w:sz w:val="24"/>
           <w:szCs w:val="24"/>
@@ -1029,6 +1029,7 @@
         <w:widowControl w:val="0"/>
         <w:spacing w:before="161" w:line="240" w:lineRule="auto"/>
         <w:ind w:left="702"/>
+        <w:jc w:val="both"/>
         <w:rPr>
           <w:b/>
           <w:i/>
@@ -1134,6 +1135,7 @@
         </w:tabs>
         <w:spacing w:before="81" w:after="0" w:line="240" w:lineRule="auto"/>
         <w:ind w:left="1410"/>
+        <w:jc w:val="both"/>
         <w:rPr>
           <w:b/>
           <w:sz w:val="28"/>
@@ -1159,6 +1161,7 @@
         </w:tabs>
         <w:spacing w:before="81" w:after="0" w:line="240" w:lineRule="auto"/>
         <w:ind w:hanging="345"/>
+        <w:jc w:val="both"/>
       </w:pPr>
       <w:r>
         <w:rPr>
@@ -1174,6 +1177,7 @@
       <w:pPr>
         <w:widowControl w:val="0"/>
         <w:spacing w:before="2" w:line="240" w:lineRule="auto"/>
+        <w:jc w:val="both"/>
         <w:rPr>
           <w:b/>
           <w:sz w:val="35"/>
@@ -1328,7 +1332,21 @@
           <w:sz w:val="24"/>
           <w:szCs w:val="24"/>
         </w:rPr>
-        <w:t>Neste trabalho temos a intenção objetiva de fazer um software que realizará cálculos de estatística, assim exercitando a forma como programação é usada no curso de estatística,</w:t>
+        <w:t>Neste trabalho temos a intenção objetiva de fazer um software que realizará cálculos de estatística, assim exercitando a forma como</w:t>
+      </w:r>
+      <w:r>
+        <w:rPr>
+          <w:sz w:val="24"/>
+          <w:szCs w:val="24"/>
+        </w:rPr>
+        <w:t xml:space="preserve"> a</w:t>
+      </w:r>
+      <w:r>
+        <w:rPr>
+          <w:sz w:val="24"/>
+          <w:szCs w:val="24"/>
+        </w:rPr>
+        <w:t xml:space="preserve"> programação é usada no curso de estatística,</w:t>
       </w:r>
       <w:r>
         <w:rPr>
@@ -1391,7 +1409,7 @@
           <w:sz w:val="24"/>
           <w:szCs w:val="24"/>
         </w:rPr>
-        <w:t xml:space="preserve"> conforme as métricas definidas, assim facilitando um trabalho e dando velocidade ao estatístico</w:t>
+        <w:t xml:space="preserve"> conforme as métricas definidas</w:t>
       </w:r>
       <w:r>
         <w:rPr>
@@ -1581,9 +1599,11 @@
           <w:tab w:val="left" w:pos="1410"/>
         </w:tabs>
         <w:spacing w:before="0" w:after="0" w:line="240" w:lineRule="auto"/>
+        <w:jc w:val="both"/>
         <w:rPr>
           <w:sz w:val="28"/>
           <w:szCs w:val="28"/>
+          <w:highlight w:val="yellow"/>
         </w:rPr>
       </w:pPr>
       <w:r>
@@ -1591,6 +1611,7 @@
           <w:b/>
           <w:sz w:val="28"/>
           <w:szCs w:val="28"/>
+          <w:highlight w:val="yellow"/>
         </w:rPr>
         <w:t>Viabilidade do projeto</w:t>
       </w:r>
@@ -1599,23 +1620,14 @@
           <w:color w:val="FF0000"/>
           <w:sz w:val="28"/>
           <w:szCs w:val="28"/>
+          <w:highlight w:val="yellow"/>
         </w:rPr>
         <w:t xml:space="preserve"> (a critério do orientador) (Quando um item não constar na documentação, ajustar a numeração dos itens seguintes)</w:t>
       </w:r>
     </w:p>
     <w:p>
       <w:pPr>
-        <w:widowControl w:val="0"/>
-        <w:spacing w:before="7" w:line="240" w:lineRule="auto"/>
-        <w:rPr>
-          <w:b/>
-          <w:sz w:val="34"/>
-          <w:szCs w:val="34"/>
-        </w:rPr>
-      </w:pPr>
-    </w:p>
-    <w:p>
-      <w:pPr>
+        <w:jc w:val="both"/>
         <w:rPr>
           <w:szCs w:val="24"/>
           <w:highlight w:val="yellow"/>
@@ -1625,32 +1637,23 @@
     <w:p>
       <w:pPr>
         <w:ind w:firstLine="709"/>
-        <w:rPr>
-          <w:szCs w:val="24"/>
-        </w:rPr>
-      </w:pPr>
-      <w:r>
-        <w:rPr>
-          <w:szCs w:val="24"/>
-        </w:rPr>
-        <w:t>Apresentar a v</w:t>
-      </w:r>
-      <w:r>
-        <w:rPr>
-          <w:szCs w:val="24"/>
-        </w:rPr>
-        <w:t xml:space="preserve">iabilidade do projeto </w:t>
-      </w:r>
-      <w:r>
-        <w:rPr>
-          <w:szCs w:val="24"/>
-        </w:rPr>
-        <w:t xml:space="preserve">por meio de </w:t>
+        <w:jc w:val="both"/>
+        <w:rPr>
+          <w:szCs w:val="24"/>
+        </w:rPr>
+      </w:pPr>
+      <w:r>
+        <w:rPr>
+          <w:szCs w:val="24"/>
+          <w:highlight w:val="yellow"/>
+        </w:rPr>
+        <w:t xml:space="preserve">Apresentar a viabilidade do projeto por meio de </w:t>
       </w:r>
       <w:proofErr w:type="spellStart"/>
       <w:r>
         <w:rPr>
           <w:szCs w:val="24"/>
+          <w:highlight w:val="yellow"/>
         </w:rPr>
         <w:t>Canvas</w:t>
       </w:r>
@@ -1658,31 +1661,15 @@
       <w:r>
         <w:rPr>
           <w:szCs w:val="24"/>
-        </w:rPr>
-        <w:t xml:space="preserve"> ou MVP</w:t>
-      </w:r>
-      <w:r>
-        <w:rPr>
-          <w:szCs w:val="24"/>
-        </w:rPr>
-        <w:t>. S</w:t>
-      </w:r>
-      <w:r>
-        <w:rPr>
-          <w:szCs w:val="24"/>
-        </w:rPr>
-        <w:t>ituar o seu projeto dentro de cada área</w:t>
-      </w:r>
-      <w:r>
-        <w:rPr>
-          <w:szCs w:val="24"/>
-        </w:rPr>
-        <w:t>.</w:t>
+          <w:highlight w:val="yellow"/>
+        </w:rPr>
+        <w:t xml:space="preserve"> ou MVP. Situar o seu projeto dentro de cada área.</w:t>
       </w:r>
     </w:p>
     <w:p>
       <w:pPr>
         <w:ind w:firstLine="709"/>
+        <w:jc w:val="both"/>
         <w:rPr>
           <w:szCs w:val="24"/>
         </w:rPr>
@@ -1691,6 +1678,7 @@
     <w:p>
       <w:pPr>
         <w:ind w:firstLine="709"/>
+        <w:jc w:val="both"/>
         <w:rPr>
           <w:szCs w:val="24"/>
         </w:rPr>
@@ -1699,6 +1687,7 @@
     <w:p>
       <w:pPr>
         <w:ind w:firstLine="709"/>
+        <w:jc w:val="both"/>
         <w:rPr>
           <w:szCs w:val="24"/>
         </w:rPr>
@@ -1718,6 +1707,7 @@
           <w:tab w:val="left" w:pos="1410"/>
         </w:tabs>
         <w:spacing w:before="0" w:after="0" w:line="240" w:lineRule="auto"/>
+        <w:jc w:val="both"/>
       </w:pPr>
       <w:r>
         <w:rPr>
@@ -1732,6 +1722,7 @@
       <w:pPr>
         <w:widowControl w:val="0"/>
         <w:spacing w:before="7" w:line="240" w:lineRule="auto"/>
+        <w:jc w:val="both"/>
         <w:rPr>
           <w:b/>
           <w:sz w:val="34"/>
@@ -1775,6 +1766,7 @@
       <w:pPr>
         <w:widowControl w:val="0"/>
         <w:spacing w:before="2" w:line="240" w:lineRule="auto"/>
+        <w:jc w:val="both"/>
         <w:rPr>
           <w:b/>
           <w:sz w:val="35"/>
@@ -1798,21 +1790,155 @@
           <w:sz w:val="24"/>
           <w:szCs w:val="24"/>
         </w:rPr>
-        <w:t xml:space="preserve">O termo elicitar, de acordo com Júlio Leite (1994), pode ser definido como: definir, tornar explícito, obter o máximo de informação sobre o objeto em questão. Também no Dicionário Aurélio (Aurélio, 1999), encontra-se dentre outras as seguintes definições do termo: fazer sair; extrair uma resposta ou reação de um informante, extrair enunciados ou julgamentos </w:t>
-      </w:r>
-      <w:r>
-        <w:rPr>
-          <w:sz w:val="24"/>
-          <w:szCs w:val="24"/>
-        </w:rPr>
-        <w:t>linguísticos</w:t>
-      </w:r>
-      <w:r>
-        <w:rPr>
-          <w:sz w:val="24"/>
-          <w:szCs w:val="24"/>
-        </w:rPr>
-        <w:t xml:space="preserve"> de um informante.</w:t>
+        <w:t xml:space="preserve">O termo </w:t>
+      </w:r>
+      <w:r>
+        <w:rPr>
+          <w:sz w:val="24"/>
+          <w:szCs w:val="24"/>
+        </w:rPr>
+        <w:t>E</w:t>
+      </w:r>
+      <w:r>
+        <w:rPr>
+          <w:sz w:val="24"/>
+          <w:szCs w:val="24"/>
+        </w:rPr>
+        <w:t xml:space="preserve">licitar, no </w:t>
+      </w:r>
+      <w:r>
+        <w:rPr>
+          <w:sz w:val="24"/>
+          <w:szCs w:val="24"/>
+        </w:rPr>
+        <w:t>Dicio</w:t>
+      </w:r>
+      <w:r>
+        <w:rPr>
+          <w:sz w:val="24"/>
+          <w:szCs w:val="24"/>
+        </w:rPr>
+        <w:t xml:space="preserve"> (</w:t>
+      </w:r>
+      <w:r>
+        <w:rPr>
+          <w:sz w:val="24"/>
+          <w:szCs w:val="24"/>
+        </w:rPr>
+        <w:t>Dicionário Online de Português</w:t>
+      </w:r>
+      <w:r>
+        <w:rPr>
+          <w:sz w:val="24"/>
+          <w:szCs w:val="24"/>
+        </w:rPr>
+        <w:t xml:space="preserve">, </w:t>
+      </w:r>
+      <w:r>
+        <w:rPr>
+          <w:sz w:val="24"/>
+          <w:szCs w:val="24"/>
+        </w:rPr>
+        <w:t>https://www.dicio.com.br/elicitacao/</w:t>
+      </w:r>
+      <w:r>
+        <w:rPr>
+          <w:sz w:val="24"/>
+          <w:szCs w:val="24"/>
+        </w:rPr>
+        <w:t>), encontra-se dentre outras as seguintes definições do termo</w:t>
+      </w:r>
+      <w:r>
+        <w:rPr>
+          <w:sz w:val="24"/>
+          <w:szCs w:val="24"/>
+        </w:rPr>
+        <w:t>:</w:t>
+      </w:r>
+      <w:r>
+        <w:t xml:space="preserve"> </w:t>
+      </w:r>
+      <w:r>
+        <w:t>“</w:t>
+      </w:r>
+      <w:r>
+        <w:rPr>
+          <w:sz w:val="24"/>
+          <w:szCs w:val="24"/>
+        </w:rPr>
+        <w:t>Obtenção de informações detalhadas sobre o que se pretende fazer</w:t>
+      </w:r>
+      <w:r>
+        <w:rPr>
+          <w:sz w:val="24"/>
+          <w:szCs w:val="24"/>
+        </w:rPr>
+        <w:t>”</w:t>
+      </w:r>
+      <w:r>
+        <w:rPr>
+          <w:sz w:val="24"/>
+          <w:szCs w:val="24"/>
+        </w:rPr>
+        <w:t>.</w:t>
+      </w:r>
+      <w:r>
+        <w:rPr>
+          <w:sz w:val="24"/>
+          <w:szCs w:val="24"/>
+        </w:rPr>
+        <w:t xml:space="preserve"> E a </w:t>
+      </w:r>
+      <w:r>
+        <w:rPr>
+          <w:sz w:val="24"/>
+          <w:szCs w:val="24"/>
+        </w:rPr>
+        <w:t>expressão</w:t>
+      </w:r>
+      <w:r>
+        <w:rPr>
+          <w:sz w:val="24"/>
+          <w:szCs w:val="24"/>
+        </w:rPr>
+        <w:t xml:space="preserve">: </w:t>
+      </w:r>
+      <w:proofErr w:type="spellStart"/>
+      <w:r>
+        <w:rPr>
+          <w:sz w:val="24"/>
+          <w:szCs w:val="24"/>
+        </w:rPr>
+        <w:t>Elicitação</w:t>
+      </w:r>
+      <w:proofErr w:type="spellEnd"/>
+      <w:r>
+        <w:rPr>
+          <w:sz w:val="24"/>
+          <w:szCs w:val="24"/>
+        </w:rPr>
+        <w:t xml:space="preserve"> de Requisitos. </w:t>
+      </w:r>
+      <w:r>
+        <w:rPr>
+          <w:sz w:val="24"/>
+          <w:szCs w:val="24"/>
+        </w:rPr>
+        <w:t>“</w:t>
+      </w:r>
+      <w:r>
+        <w:rPr>
+          <w:sz w:val="24"/>
+          <w:szCs w:val="24"/>
+        </w:rPr>
+        <w:t>Levantamento e identificação de problemas, para buscar de uma solução tecnológica, partindo da análise das necessidades dos usuários e do negócio.</w:t>
+      </w:r>
+      <w:r>
+        <w:rPr>
+          <w:sz w:val="24"/>
+          <w:szCs w:val="24"/>
+        </w:rPr>
+        <w:t>”</w:t>
       </w:r>
     </w:p>
     <w:p>
@@ -1831,60 +1957,23 @@
           <w:sz w:val="24"/>
           <w:szCs w:val="24"/>
         </w:rPr>
-        <w:t xml:space="preserve">A </w:t>
-      </w:r>
-      <w:proofErr w:type="spellStart"/>
-      <w:r>
-        <w:rPr>
-          <w:sz w:val="24"/>
-          <w:szCs w:val="24"/>
-        </w:rPr>
-        <w:t>elicitação</w:t>
-      </w:r>
-      <w:proofErr w:type="spellEnd"/>
-      <w:r>
-        <w:rPr>
-          <w:sz w:val="24"/>
-          <w:szCs w:val="24"/>
-        </w:rPr>
-        <w:t xml:space="preserve"> de requisitos é o processo de buscar, descobrir, adquirir, elaborar requisitos para sistemas baseados em computador, ou seja</w:t>
-      </w:r>
-      <w:r>
-        <w:rPr>
-          <w:sz w:val="24"/>
-          <w:szCs w:val="24"/>
-        </w:rPr>
-        <w:t>,</w:t>
-      </w:r>
-      <w:r>
-        <w:rPr>
-          <w:sz w:val="24"/>
-          <w:szCs w:val="24"/>
-        </w:rPr>
-        <w:t xml:space="preserve"> a </w:t>
-      </w:r>
-      <w:proofErr w:type="spellStart"/>
-      <w:r>
-        <w:rPr>
-          <w:sz w:val="24"/>
-          <w:szCs w:val="24"/>
-        </w:rPr>
-        <w:t>elicitação</w:t>
-      </w:r>
-      <w:proofErr w:type="spellEnd"/>
-      <w:r>
-        <w:rPr>
-          <w:sz w:val="24"/>
-          <w:szCs w:val="24"/>
-        </w:rPr>
-        <w:t xml:space="preserve"> de requisitos é a primeira atividade no processo de engenharia de requisitos, na qual se busca entender quais são as necessidades do usuário que devem ser atendidas pelo software que será desenvolvido</w:t>
-      </w:r>
-      <w:r>
-        <w:rPr>
-          <w:sz w:val="24"/>
-          <w:szCs w:val="24"/>
-        </w:rPr>
-        <w:t>.</w:t>
+        <w:t xml:space="preserve">Essa é a atividade de interação com os </w:t>
+      </w:r>
+      <w:r>
+        <w:rPr>
+          <w:i/>
+          <w:iCs/>
+          <w:sz w:val="24"/>
+          <w:szCs w:val="24"/>
+        </w:rPr>
+        <w:t>stakeholders</w:t>
+      </w:r>
+      <w:r>
+        <w:rPr>
+          <w:sz w:val="24"/>
+          <w:szCs w:val="24"/>
+        </w:rPr>
+        <w:t xml:space="preserve"> do sistema para descobrir seus requisitos. </w:t>
       </w:r>
     </w:p>
     <w:p>
@@ -1903,114 +1992,23 @@
           <w:sz w:val="24"/>
           <w:szCs w:val="24"/>
         </w:rPr>
-        <w:t>Os stakeholder (Parte interessada/Cliente) são quem n</w:t>
-      </w:r>
-      <w:r>
-        <w:rPr>
-          <w:sz w:val="24"/>
-          <w:szCs w:val="24"/>
-        </w:rPr>
-        <w:t>o</w:t>
-      </w:r>
-      <w:r>
-        <w:rPr>
-          <w:sz w:val="24"/>
-          <w:szCs w:val="24"/>
-        </w:rPr>
-        <w:t>s fornecem todas as informações para que o software seja construído dentro dos parâmetros definidos por eles</w:t>
-      </w:r>
-      <w:r>
-        <w:rPr>
-          <w:sz w:val="24"/>
-          <w:szCs w:val="24"/>
-        </w:rPr>
-        <w:t xml:space="preserve">. Serão </w:t>
-      </w:r>
-      <w:r>
-        <w:rPr>
-          <w:sz w:val="24"/>
-          <w:szCs w:val="24"/>
-        </w:rPr>
-        <w:t xml:space="preserve">“entrevistados” </w:t>
-      </w:r>
-      <w:r>
-        <w:rPr>
-          <w:sz w:val="24"/>
-          <w:szCs w:val="24"/>
-        </w:rPr>
-        <w:t>e/ou observados em razão da obtenção do maior número de informações no</w:t>
-      </w:r>
-      <w:r>
-        <w:rPr>
-          <w:sz w:val="24"/>
-          <w:szCs w:val="24"/>
-        </w:rPr>
-        <w:t xml:space="preserve"> levantamento de requisitos, e para ter um melhor alinhamento de expectativas</w:t>
-      </w:r>
-      <w:r>
-        <w:rPr>
-          <w:sz w:val="24"/>
-          <w:szCs w:val="24"/>
-        </w:rPr>
-        <w:t>.</w:t>
-      </w:r>
-      <w:r>
-        <w:rPr>
-          <w:sz w:val="24"/>
-          <w:szCs w:val="24"/>
-        </w:rPr>
-        <w:t xml:space="preserve"> </w:t>
-      </w:r>
-      <w:r>
-        <w:rPr>
-          <w:sz w:val="24"/>
-          <w:szCs w:val="24"/>
-        </w:rPr>
-        <w:t>R</w:t>
-      </w:r>
-      <w:r>
-        <w:rPr>
-          <w:sz w:val="24"/>
-          <w:szCs w:val="24"/>
-        </w:rPr>
-        <w:t xml:space="preserve">euniões periódicas </w:t>
-      </w:r>
-      <w:r>
-        <w:rPr>
-          <w:sz w:val="24"/>
-          <w:szCs w:val="24"/>
-        </w:rPr>
-        <w:t>fazem</w:t>
-      </w:r>
-      <w:r>
-        <w:rPr>
-          <w:sz w:val="24"/>
-          <w:szCs w:val="24"/>
-        </w:rPr>
-        <w:t xml:space="preserve"> toda a diferença para o melhor </w:t>
-      </w:r>
-      <w:proofErr w:type="gramStart"/>
-      <w:r>
-        <w:rPr>
-          <w:sz w:val="24"/>
-          <w:szCs w:val="24"/>
-        </w:rPr>
-        <w:t xml:space="preserve">resultado </w:t>
-      </w:r>
-      <w:r>
-        <w:rPr>
-          <w:sz w:val="24"/>
-          <w:szCs w:val="24"/>
-        </w:rPr>
-        <w:t>final</w:t>
-      </w:r>
-      <w:proofErr w:type="gramEnd"/>
-      <w:r>
-        <w:rPr>
-          <w:sz w:val="24"/>
-          <w:szCs w:val="24"/>
-        </w:rPr>
-        <w:t>, visto que no decorrer do processo poderá haver alterações nas necessidades ou condições relacionadas ao produto</w:t>
+        <w:t xml:space="preserve">A </w:t>
+      </w:r>
+      <w:proofErr w:type="spellStart"/>
+      <w:r>
+        <w:rPr>
+          <w:sz w:val="24"/>
+          <w:szCs w:val="24"/>
+        </w:rPr>
+        <w:t>elicitação</w:t>
+      </w:r>
+      <w:proofErr w:type="spellEnd"/>
+      <w:r>
+        <w:rPr>
+          <w:sz w:val="24"/>
+          <w:szCs w:val="24"/>
+        </w:rPr>
+        <w:t xml:space="preserve"> de requisitos é a primeira atividade no processo de engenharia de requisitos, na qual se busca entender quais são as necessidades do usuário que devem ser atendidas pelo software que será desenvolvido</w:t>
       </w:r>
       <w:r>
         <w:rPr>
@@ -2036,14 +2034,84 @@
           <w:sz w:val="24"/>
           <w:szCs w:val="24"/>
         </w:rPr>
-        <w:t>É conveniente deixar registrado que</w:t>
-      </w:r>
-      <w:r>
-        <w:rPr>
-          <w:sz w:val="24"/>
-          <w:szCs w:val="24"/>
-        </w:rPr>
-        <w:t xml:space="preserve"> o</w:t>
+        <w:t xml:space="preserve">Os requisitos de domínio dos </w:t>
+      </w:r>
+      <w:r>
+        <w:rPr>
+          <w:i/>
+          <w:iCs/>
+          <w:sz w:val="24"/>
+          <w:szCs w:val="24"/>
+        </w:rPr>
+        <w:t>stakeholders</w:t>
+      </w:r>
+      <w:r>
+        <w:rPr>
+          <w:sz w:val="24"/>
+          <w:szCs w:val="24"/>
+        </w:rPr>
+        <w:t xml:space="preserve"> e da documentação também são descobertos durante essa atividade.</w:t>
+      </w:r>
+    </w:p>
+    <w:p>
+      <w:pPr>
+        <w:widowControl w:val="0"/>
+        <w:spacing w:line="360" w:lineRule="auto"/>
+        <w:ind w:left="702" w:right="796" w:firstLine="707"/>
+        <w:jc w:val="both"/>
+        <w:rPr>
+          <w:sz w:val="24"/>
+          <w:szCs w:val="24"/>
+        </w:rPr>
+      </w:pPr>
+      <w:r>
+        <w:rPr>
+          <w:sz w:val="24"/>
+          <w:szCs w:val="24"/>
+        </w:rPr>
+        <w:t xml:space="preserve">A descoberta (ou </w:t>
+      </w:r>
+      <w:proofErr w:type="spellStart"/>
+      <w:r>
+        <w:rPr>
+          <w:sz w:val="24"/>
+          <w:szCs w:val="24"/>
+        </w:rPr>
+        <w:t>eliticitação</w:t>
+      </w:r>
+      <w:proofErr w:type="spellEnd"/>
+      <w:r>
+        <w:rPr>
+          <w:sz w:val="24"/>
+          <w:szCs w:val="24"/>
+        </w:rPr>
+        <w:t xml:space="preserve">) de requisitos é o processo de reunir informações sobre o sistema requerido e os sistemas existentes e separar dessas informações os requisitos de usuário e de sistema. </w:t>
+      </w:r>
+    </w:p>
+    <w:p>
+      <w:pPr>
+        <w:widowControl w:val="0"/>
+        <w:spacing w:line="360" w:lineRule="auto"/>
+        <w:ind w:left="702" w:right="796" w:firstLine="707"/>
+        <w:jc w:val="both"/>
+        <w:rPr>
+          <w:sz w:val="24"/>
+          <w:szCs w:val="24"/>
+        </w:rPr>
+      </w:pPr>
+      <w:r>
+        <w:rPr>
+          <w:sz w:val="24"/>
+          <w:szCs w:val="24"/>
+        </w:rPr>
+        <w:t xml:space="preserve">Fontes de informação durante a fase de descoberta de requisitos incluem </w:t>
+      </w:r>
+      <w:r>
+        <w:rPr>
+          <w:sz w:val="24"/>
+          <w:szCs w:val="24"/>
+        </w:rPr>
+        <w:t>documentação</w:t>
       </w:r>
       <w:r>
         <w:rPr>
@@ -2057,38 +2125,60 @@
           <w:sz w:val="24"/>
           <w:szCs w:val="24"/>
         </w:rPr>
-        <w:t>nosso</w:t>
-      </w:r>
-      <w:r>
-        <w:rPr>
-          <w:sz w:val="24"/>
-          <w:szCs w:val="24"/>
-        </w:rPr>
-        <w:t xml:space="preserve"> stakeholder </w:t>
-      </w:r>
-      <w:r>
-        <w:rPr>
-          <w:sz w:val="24"/>
-          <w:szCs w:val="24"/>
-        </w:rPr>
-        <w:t>foi a Professora</w:t>
-      </w:r>
-      <w:r>
-        <w:rPr>
-          <w:sz w:val="24"/>
-          <w:szCs w:val="24"/>
-        </w:rPr>
-        <w:t xml:space="preserve"> Maria </w:t>
-      </w:r>
-      <w:proofErr w:type="spellStart"/>
-      <w:r>
-        <w:rPr>
-          <w:sz w:val="24"/>
-          <w:szCs w:val="24"/>
-        </w:rPr>
-        <w:t>Luisa</w:t>
-      </w:r>
-      <w:proofErr w:type="spellEnd"/>
+        <w:t>do sistema e especificações de sistemas similares.</w:t>
+      </w:r>
+    </w:p>
+    <w:p>
+      <w:pPr>
+        <w:widowControl w:val="0"/>
+        <w:spacing w:line="360" w:lineRule="auto"/>
+        <w:ind w:left="702" w:right="796" w:firstLine="707"/>
+        <w:jc w:val="both"/>
+        <w:rPr>
+          <w:sz w:val="24"/>
+          <w:szCs w:val="24"/>
+        </w:rPr>
+      </w:pPr>
+      <w:r>
+        <w:rPr>
+          <w:sz w:val="24"/>
+          <w:szCs w:val="24"/>
+        </w:rPr>
+        <w:t xml:space="preserve">Você interage com os stakeholders por meio da observação e de entrevistas e pode usar cenários e protótipos para ajudar os stakeholders a compreenderem </w:t>
+      </w:r>
+      <w:r>
+        <w:rPr>
+          <w:sz w:val="24"/>
+          <w:szCs w:val="24"/>
+        </w:rPr>
+        <w:t>como ficará o sistema</w:t>
+      </w:r>
+      <w:r>
+        <w:rPr>
+          <w:sz w:val="24"/>
+          <w:szCs w:val="24"/>
+        </w:rPr>
+        <w:t>.</w:t>
+      </w:r>
+    </w:p>
+    <w:p>
+      <w:pPr>
+        <w:widowControl w:val="0"/>
+        <w:spacing w:line="360" w:lineRule="auto"/>
+        <w:ind w:left="702" w:right="796" w:firstLine="707"/>
+        <w:jc w:val="both"/>
+        <w:rPr>
+          <w:sz w:val="24"/>
+          <w:szCs w:val="24"/>
+        </w:rPr>
+      </w:pPr>
+      <w:r>
+        <w:rPr>
+          <w:sz w:val="24"/>
+          <w:szCs w:val="24"/>
+        </w:rPr>
+        <w:t>Em nosso trabalho os</w:t>
+      </w:r>
       <w:r>
         <w:rPr>
           <w:sz w:val="24"/>
@@ -2096,15 +2186,24 @@
         </w:rPr>
         <w:t xml:space="preserve"> </w:t>
       </w:r>
-      <w:proofErr w:type="spellStart"/>
-      <w:r>
-        <w:rPr>
-          <w:sz w:val="24"/>
-          <w:szCs w:val="24"/>
-        </w:rPr>
-        <w:t>Cervi</w:t>
-      </w:r>
-      <w:proofErr w:type="spellEnd"/>
+      <w:r>
+        <w:rPr>
+          <w:i/>
+          <w:iCs/>
+          <w:sz w:val="24"/>
+          <w:szCs w:val="24"/>
+        </w:rPr>
+        <w:t>stakeholder</w:t>
+      </w:r>
+      <w:r>
+        <w:rPr>
+          <w:i/>
+          <w:iCs/>
+          <w:sz w:val="24"/>
+          <w:szCs w:val="24"/>
+        </w:rPr>
+        <w:t>s</w:t>
+      </w:r>
       <w:r>
         <w:rPr>
           <w:sz w:val="24"/>
@@ -2112,15 +2211,34 @@
         </w:rPr>
         <w:t xml:space="preserve"> </w:t>
       </w:r>
-      <w:proofErr w:type="spellStart"/>
-      <w:r>
-        <w:rPr>
-          <w:sz w:val="24"/>
-          <w:szCs w:val="24"/>
-        </w:rPr>
-        <w:t>Uzun</w:t>
-      </w:r>
-      <w:proofErr w:type="spellEnd"/>
+      <w:r>
+        <w:rPr>
+          <w:sz w:val="24"/>
+          <w:szCs w:val="24"/>
+        </w:rPr>
+        <w:t>fo</w:t>
+      </w:r>
+      <w:r>
+        <w:rPr>
+          <w:sz w:val="24"/>
+          <w:szCs w:val="24"/>
+        </w:rPr>
+        <w:t>ram</w:t>
+      </w:r>
+      <w:r>
+        <w:rPr>
+          <w:sz w:val="24"/>
+          <w:szCs w:val="24"/>
+        </w:rPr>
+        <w:t xml:space="preserve"> </w:t>
+      </w:r>
+      <w:r>
+        <w:rPr>
+          <w:sz w:val="24"/>
+          <w:szCs w:val="24"/>
+        </w:rPr>
+        <w:t>os professores das matérias implicadas já especificadas</w:t>
+      </w:r>
       <w:r>
         <w:rPr>
           <w:sz w:val="24"/>
@@ -2140,6 +2258,7 @@
       <w:pPr>
         <w:widowControl w:val="0"/>
         <w:spacing w:before="8" w:line="240" w:lineRule="auto"/>
+        <w:jc w:val="both"/>
         <w:rPr>
           <w:sz w:val="20"/>
           <w:szCs w:val="20"/>
@@ -2161,6 +2280,7 @@
           <w:tab w:val="left" w:pos="2118"/>
         </w:tabs>
         <w:spacing w:before="0" w:after="0" w:line="240" w:lineRule="auto"/>
+        <w:jc w:val="both"/>
       </w:pPr>
       <w:r>
         <w:rPr>
@@ -2175,6 +2295,7 @@
       <w:pPr>
         <w:widowControl w:val="0"/>
         <w:spacing w:line="240" w:lineRule="auto"/>
+        <w:jc w:val="both"/>
         <w:rPr>
           <w:b/>
           <w:sz w:val="35"/>
@@ -2198,37 +2319,671 @@
           <w:sz w:val="24"/>
           <w:szCs w:val="24"/>
         </w:rPr>
-        <w:t xml:space="preserve">Nessa fase, são abordados aspectos relacionados à concepção inicial do software, investigando alternativas, definindo as especificações dos requisitos </w:t>
-      </w:r>
-      <w:r>
-        <w:rPr>
-          <w:sz w:val="24"/>
-          <w:szCs w:val="24"/>
-        </w:rPr>
-        <w:t>e abordando-as</w:t>
-      </w:r>
-      <w:r>
-        <w:rPr>
-          <w:sz w:val="24"/>
-          <w:szCs w:val="24"/>
-        </w:rPr>
-        <w:t xml:space="preserve"> de forma mais expositiva</w:t>
-      </w:r>
-      <w:r>
-        <w:rPr>
-          <w:sz w:val="24"/>
-          <w:szCs w:val="24"/>
-        </w:rPr>
-        <w:t>.</w:t>
+        <w:t>Na</w:t>
+      </w:r>
+      <w:r>
+        <w:rPr>
+          <w:sz w:val="24"/>
+          <w:szCs w:val="24"/>
+        </w:rPr>
+        <w:t xml:space="preserve"> especificação de requisitos, aqueles que foram elicitados até esse momento são documentados de forma a ajudar na descoberta de novos requisitos. </w:t>
+      </w:r>
+    </w:p>
+    <w:p>
+      <w:pPr>
+        <w:widowControl w:val="0"/>
+        <w:spacing w:line="360" w:lineRule="auto"/>
+        <w:ind w:left="702" w:right="793" w:firstLine="707"/>
+        <w:jc w:val="both"/>
+        <w:rPr>
+          <w:sz w:val="24"/>
+          <w:szCs w:val="24"/>
+        </w:rPr>
+      </w:pPr>
+      <w:r>
+        <w:rPr>
+          <w:sz w:val="24"/>
+          <w:szCs w:val="24"/>
+        </w:rPr>
+        <w:t>Nesse estágio, uma versão inicial do documento de requisitos do sistema pode ser produzida com seções faltantes e requisitos incompletos</w:t>
+      </w:r>
+      <w:r>
+        <w:rPr>
+          <w:sz w:val="24"/>
+          <w:szCs w:val="24"/>
+        </w:rPr>
+        <w:t>, como é o caso deste Documento, que será atualizado e aprimorado no decorrer do curso.</w:t>
+      </w:r>
+    </w:p>
+    <w:p>
+      <w:pPr>
+        <w:widowControl w:val="0"/>
+        <w:spacing w:line="360" w:lineRule="auto"/>
+        <w:ind w:left="702" w:right="793" w:firstLine="707"/>
+        <w:jc w:val="both"/>
+        <w:rPr>
+          <w:sz w:val="24"/>
+          <w:szCs w:val="24"/>
+        </w:rPr>
+      </w:pPr>
+      <w:r>
+        <w:rPr>
+          <w:sz w:val="24"/>
+          <w:szCs w:val="24"/>
+        </w:rPr>
+        <w:t>Escrever os requisitos em cartões pode ser muito eficaz, pois são fáceis para os stakeholders lidarem, mudarem e organizarem.</w:t>
+      </w:r>
+      <w:r>
+        <w:rPr>
+          <w:sz w:val="24"/>
+          <w:szCs w:val="24"/>
+        </w:rPr>
+        <w:t xml:space="preserve"> Foi o que tentamos inicialmente, utilizando uma ferramenta de </w:t>
+      </w:r>
+      <w:proofErr w:type="spellStart"/>
+      <w:r>
+        <w:rPr>
+          <w:sz w:val="24"/>
+          <w:szCs w:val="24"/>
+        </w:rPr>
+        <w:t>Kanban</w:t>
+      </w:r>
+      <w:proofErr w:type="spellEnd"/>
+      <w:r>
+        <w:rPr>
+          <w:sz w:val="24"/>
+          <w:szCs w:val="24"/>
+        </w:rPr>
+        <w:t xml:space="preserve"> (</w:t>
+      </w:r>
+      <w:hyperlink r:id="rId8" w:history="1">
+        <w:r>
+          <w:rPr>
+            <w:rStyle w:val="Hyperlink"/>
+            <w:sz w:val="24"/>
+            <w:szCs w:val="24"/>
+          </w:rPr>
+          <w:t>bitrix24</w:t>
+        </w:r>
+      </w:hyperlink>
+      <w:r>
+        <w:rPr>
+          <w:sz w:val="24"/>
+          <w:szCs w:val="24"/>
+        </w:rPr>
+        <w:t>), mas que devido há imprevistos foi sendo abandonada, embora tenha sido válida a experiência.</w:t>
+      </w:r>
+    </w:p>
+    <w:p>
+      <w:pPr>
+        <w:widowControl w:val="0"/>
+        <w:spacing w:line="360" w:lineRule="auto"/>
+        <w:ind w:right="793"/>
+        <w:jc w:val="center"/>
+        <w:rPr>
+          <w:sz w:val="24"/>
+          <w:szCs w:val="24"/>
+        </w:rPr>
+      </w:pPr>
+      <w:r>
+        <w:rPr>
+          <w:sz w:val="24"/>
+          <w:szCs w:val="24"/>
+        </w:rPr>
+        <w:drawing>
+          <wp:inline distT="0" distB="0" distL="0" distR="0" wp14:anchorId="5050E85B" wp14:editId="6951FB3E">
+            <wp:extent cx="6355715" cy="3549650"/>
+            <wp:effectExtent l="0" t="0" r="6985" b="0"/>
+            <wp:docPr id="1" name="Imagem 1"/>
+            <wp:cNvGraphicFramePr>
+              <a:graphicFrameLocks xmlns:a="http://schemas.openxmlformats.org/drawingml/2006/main" noChangeAspect="1"/>
+            </wp:cNvGraphicFramePr>
+            <a:graphic xmlns:a="http://schemas.openxmlformats.org/drawingml/2006/main">
+              <a:graphicData uri="http://schemas.openxmlformats.org/drawingml/2006/picture">
+                <pic:pic xmlns:pic="http://schemas.openxmlformats.org/drawingml/2006/picture">
+                  <pic:nvPicPr>
+                    <pic:cNvPr id="1" name=""/>
+                    <pic:cNvPicPr/>
+                  </pic:nvPicPr>
+                  <pic:blipFill>
+                    <a:blip r:embed="rId9"/>
+                    <a:stretch>
+                      <a:fillRect/>
+                    </a:stretch>
+                  </pic:blipFill>
+                  <pic:spPr>
+                    <a:xfrm>
+                      <a:off x="0" y="0"/>
+                      <a:ext cx="6355715" cy="3549650"/>
+                    </a:xfrm>
+                    <a:prstGeom prst="rect">
+                      <a:avLst/>
+                    </a:prstGeom>
+                  </pic:spPr>
+                </pic:pic>
+              </a:graphicData>
+            </a:graphic>
+          </wp:inline>
+        </w:drawing>
       </w:r>
     </w:p>
     <w:p>
       <w:pPr>
         <w:widowControl w:val="0"/>
         <w:spacing w:line="240" w:lineRule="auto"/>
+        <w:jc w:val="both"/>
         <w:rPr>
           <w:sz w:val="21"/>
           <w:szCs w:val="21"/>
+        </w:rPr>
+      </w:pPr>
+    </w:p>
+    <w:p>
+      <w:pPr>
+        <w:pStyle w:val="Ttulo1"/>
+        <w:keepNext w:val="0"/>
+        <w:keepLines w:val="0"/>
+        <w:widowControl w:val="0"/>
+        <w:numPr>
+          <w:ilvl w:val="2"/>
+          <w:numId w:val="8"/>
+        </w:numPr>
+        <w:tabs>
+          <w:tab w:val="left" w:pos="2826"/>
+          <w:tab w:val="left" w:pos="2827"/>
+        </w:tabs>
+        <w:spacing w:before="83" w:after="0" w:line="362" w:lineRule="auto"/>
+        <w:ind w:left="702" w:firstLine="858"/>
+        <w:jc w:val="both"/>
+        <w:rPr>
+          <w:b/>
+          <w:sz w:val="24"/>
+          <w:szCs w:val="24"/>
+        </w:rPr>
+      </w:pPr>
+      <w:r>
+        <w:rPr>
+          <w:b/>
+          <w:sz w:val="28"/>
+          <w:szCs w:val="28"/>
+        </w:rPr>
+        <w:t>BPMN</w:t>
+      </w:r>
+      <w:r>
+        <w:rPr>
+          <w:b/>
+          <w:sz w:val="28"/>
+          <w:szCs w:val="28"/>
+        </w:rPr>
+        <w:t xml:space="preserve"> – </w:t>
+      </w:r>
+      <w:r>
+        <w:rPr>
+          <w:b/>
+          <w:sz w:val="24"/>
+          <w:szCs w:val="24"/>
+        </w:rPr>
+        <w:t xml:space="preserve">Business </w:t>
+      </w:r>
+      <w:proofErr w:type="spellStart"/>
+      <w:r>
+        <w:rPr>
+          <w:b/>
+          <w:sz w:val="24"/>
+          <w:szCs w:val="24"/>
+        </w:rPr>
+        <w:t>Process</w:t>
+      </w:r>
+      <w:proofErr w:type="spellEnd"/>
+      <w:r>
+        <w:rPr>
+          <w:b/>
+          <w:sz w:val="24"/>
+          <w:szCs w:val="24"/>
+        </w:rPr>
+        <w:t xml:space="preserve"> </w:t>
+      </w:r>
+      <w:proofErr w:type="spellStart"/>
+      <w:r>
+        <w:rPr>
+          <w:b/>
+          <w:sz w:val="24"/>
+          <w:szCs w:val="24"/>
+        </w:rPr>
+        <w:t>Modeling</w:t>
+      </w:r>
+      <w:proofErr w:type="spellEnd"/>
+      <w:r>
+        <w:rPr>
+          <w:b/>
+          <w:sz w:val="24"/>
+          <w:szCs w:val="24"/>
+        </w:rPr>
+        <w:t xml:space="preserve"> </w:t>
+      </w:r>
+      <w:proofErr w:type="spellStart"/>
+      <w:r>
+        <w:rPr>
+          <w:b/>
+          <w:sz w:val="24"/>
+          <w:szCs w:val="24"/>
+        </w:rPr>
+        <w:t>Notation</w:t>
+      </w:r>
+      <w:proofErr w:type="spellEnd"/>
+      <w:r>
+        <w:rPr>
+          <w:b/>
+          <w:sz w:val="24"/>
+          <w:szCs w:val="24"/>
+        </w:rPr>
+        <w:t xml:space="preserve"> (</w:t>
+      </w:r>
+      <w:r>
+        <w:rPr>
+          <w:bCs/>
+          <w:sz w:val="24"/>
+          <w:szCs w:val="24"/>
+        </w:rPr>
+        <w:t>Notação para Modelagem de Processo de Negócio</w:t>
+      </w:r>
+      <w:r>
+        <w:rPr>
+          <w:b/>
+          <w:sz w:val="24"/>
+          <w:szCs w:val="24"/>
+        </w:rPr>
+        <w:t>)</w:t>
+      </w:r>
+    </w:p>
+    <w:p>
+      <w:pPr>
+        <w:widowControl w:val="0"/>
+        <w:spacing w:before="83" w:line="362" w:lineRule="auto"/>
+        <w:ind w:left="702" w:firstLine="858"/>
+        <w:jc w:val="both"/>
+        <w:rPr>
+          <w:sz w:val="24"/>
+          <w:szCs w:val="24"/>
+        </w:rPr>
+      </w:pPr>
+      <w:r>
+        <w:rPr>
+          <w:sz w:val="24"/>
+          <w:szCs w:val="24"/>
+        </w:rPr>
+        <w:t>É uma notação da metodologia de gerenciamento de processos de negóci</w:t>
+      </w:r>
+      <w:r>
+        <w:rPr>
+          <w:sz w:val="24"/>
+          <w:szCs w:val="24"/>
+        </w:rPr>
+        <w:t>o, ou seja,</w:t>
+      </w:r>
+      <w:r>
+        <w:rPr>
+          <w:sz w:val="24"/>
+          <w:szCs w:val="24"/>
+        </w:rPr>
+        <w:t xml:space="preserve"> trata-se de uma série de ícones padrões para o desenho de processos, o que facilita o entendimento do usuário.</w:t>
+      </w:r>
+    </w:p>
+    <w:p>
+      <w:pPr>
+        <w:widowControl w:val="0"/>
+        <w:spacing w:before="83" w:line="362" w:lineRule="auto"/>
+        <w:ind w:left="702" w:firstLine="858"/>
+        <w:jc w:val="both"/>
+        <w:rPr>
+          <w:sz w:val="24"/>
+          <w:szCs w:val="24"/>
+        </w:rPr>
+      </w:pPr>
+      <w:r>
+        <w:rPr>
+          <w:sz w:val="24"/>
+          <w:szCs w:val="24"/>
+        </w:rPr>
+        <w:t xml:space="preserve">A modelagem em BPMN é feita através de diagramas simples, com um pequeno </w:t>
+      </w:r>
+      <w:r>
+        <w:rPr>
+          <w:sz w:val="24"/>
+          <w:szCs w:val="24"/>
+        </w:rPr>
+        <w:lastRenderedPageBreak/>
+        <w:t xml:space="preserve">conjunto de elementos gráficos. </w:t>
+      </w:r>
+    </w:p>
+    <w:p>
+      <w:pPr>
+        <w:widowControl w:val="0"/>
+        <w:spacing w:before="83" w:line="362" w:lineRule="auto"/>
+        <w:ind w:left="702" w:firstLine="858"/>
+        <w:jc w:val="both"/>
+        <w:rPr>
+          <w:sz w:val="24"/>
+          <w:szCs w:val="24"/>
+        </w:rPr>
+      </w:pPr>
+      <w:r>
+        <w:rPr>
+          <w:sz w:val="24"/>
+          <w:szCs w:val="24"/>
+        </w:rPr>
+        <w:t>Isto facilita com que os stakeholders, o analista e os desenvolvedores entendam o fluxo e o processo da organização.</w:t>
+      </w:r>
+    </w:p>
+    <w:p>
+      <w:pPr>
+        <w:widowControl w:val="0"/>
+        <w:spacing w:before="83" w:line="362" w:lineRule="auto"/>
+        <w:ind w:left="702" w:firstLine="858"/>
+        <w:jc w:val="both"/>
+      </w:pPr>
+      <w:r>
+        <w:rPr>
+          <w:sz w:val="24"/>
+          <w:szCs w:val="24"/>
+        </w:rPr>
+        <w:t>O BPMN pode e deve ser compreendido por analistas de negócio, técnicos e usuários.</w:t>
+      </w:r>
+    </w:p>
+    <w:p>
+      <w:pPr>
+        <w:widowControl w:val="0"/>
+        <w:spacing w:before="83" w:line="362" w:lineRule="auto"/>
+        <w:ind w:left="702" w:firstLine="858"/>
+        <w:jc w:val="both"/>
+        <w:rPr>
+          <w:sz w:val="24"/>
+          <w:szCs w:val="24"/>
+        </w:rPr>
+      </w:pPr>
+      <w:r>
+        <w:rPr>
+          <w:sz w:val="24"/>
+          <w:szCs w:val="24"/>
+        </w:rPr>
+        <w:t>O BPMN é composto por um conjunto de elementos gráficos classificados em 4 (quatro) categorias básicas:</w:t>
+      </w:r>
+    </w:p>
+    <w:p>
+      <w:pPr>
+        <w:pStyle w:val="PargrafodaLista"/>
+        <w:widowControl w:val="0"/>
+        <w:numPr>
+          <w:ilvl w:val="0"/>
+          <w:numId w:val="11"/>
+        </w:numPr>
+        <w:spacing w:before="83" w:line="362" w:lineRule="auto"/>
+        <w:jc w:val="both"/>
+        <w:rPr>
+          <w:sz w:val="24"/>
+          <w:szCs w:val="24"/>
+        </w:rPr>
+      </w:pPr>
+      <w:r>
+        <w:rPr>
+          <w:sz w:val="24"/>
+          <w:szCs w:val="24"/>
+        </w:rPr>
+        <w:t>Objetos de Fluxo</w:t>
+      </w:r>
+      <w:r>
+        <w:rPr>
+          <w:sz w:val="24"/>
+          <w:szCs w:val="24"/>
+        </w:rPr>
+        <w:t>;</w:t>
+      </w:r>
+    </w:p>
+    <w:p>
+      <w:pPr>
+        <w:pStyle w:val="PargrafodaLista"/>
+        <w:widowControl w:val="0"/>
+        <w:numPr>
+          <w:ilvl w:val="0"/>
+          <w:numId w:val="11"/>
+        </w:numPr>
+        <w:spacing w:before="83" w:line="362" w:lineRule="auto"/>
+        <w:jc w:val="both"/>
+        <w:rPr>
+          <w:sz w:val="24"/>
+          <w:szCs w:val="24"/>
+        </w:rPr>
+      </w:pPr>
+      <w:r>
+        <w:rPr>
+          <w:sz w:val="24"/>
+          <w:szCs w:val="24"/>
+        </w:rPr>
+        <w:t>Objetos de Conexão</w:t>
+      </w:r>
+      <w:r>
+        <w:rPr>
+          <w:sz w:val="24"/>
+          <w:szCs w:val="24"/>
+        </w:rPr>
+        <w:t>;</w:t>
+      </w:r>
+    </w:p>
+    <w:p>
+      <w:pPr>
+        <w:pStyle w:val="PargrafodaLista"/>
+        <w:widowControl w:val="0"/>
+        <w:numPr>
+          <w:ilvl w:val="0"/>
+          <w:numId w:val="11"/>
+        </w:numPr>
+        <w:spacing w:before="83" w:line="362" w:lineRule="auto"/>
+        <w:jc w:val="both"/>
+        <w:rPr>
+          <w:sz w:val="24"/>
+          <w:szCs w:val="24"/>
+        </w:rPr>
+      </w:pPr>
+      <w:r>
+        <w:rPr>
+          <w:sz w:val="24"/>
+          <w:szCs w:val="24"/>
+        </w:rPr>
+        <w:t>Piscinas e raias</w:t>
+      </w:r>
+      <w:r>
+        <w:rPr>
+          <w:sz w:val="24"/>
+          <w:szCs w:val="24"/>
+        </w:rPr>
+        <w:t>;</w:t>
+      </w:r>
+    </w:p>
+    <w:p>
+      <w:pPr>
+        <w:pStyle w:val="PargrafodaLista"/>
+        <w:widowControl w:val="0"/>
+        <w:numPr>
+          <w:ilvl w:val="0"/>
+          <w:numId w:val="11"/>
+        </w:numPr>
+        <w:spacing w:before="83" w:line="362" w:lineRule="auto"/>
+        <w:jc w:val="both"/>
+        <w:rPr>
+          <w:sz w:val="24"/>
+          <w:szCs w:val="24"/>
+        </w:rPr>
+      </w:pPr>
+      <w:r>
+        <w:rPr>
+          <w:sz w:val="24"/>
+          <w:szCs w:val="24"/>
+        </w:rPr>
+        <w:t>Artefatos</w:t>
+      </w:r>
+      <w:r>
+        <w:rPr>
+          <w:sz w:val="24"/>
+          <w:szCs w:val="24"/>
+        </w:rPr>
+        <w:t>.</w:t>
+      </w:r>
+    </w:p>
+    <w:p>
+      <w:pPr>
+        <w:widowControl w:val="0"/>
+        <w:spacing w:before="83" w:line="362" w:lineRule="auto"/>
+        <w:ind w:left="702" w:firstLine="858"/>
+        <w:jc w:val="both"/>
+        <w:rPr>
+          <w:sz w:val="24"/>
+          <w:szCs w:val="24"/>
+        </w:rPr>
+      </w:pPr>
+      <w:r>
+        <w:rPr>
+          <w:sz w:val="24"/>
+          <w:szCs w:val="24"/>
+        </w:rPr>
+        <w:t xml:space="preserve"> </w:t>
+      </w:r>
+      <w:r>
+        <w:rPr>
+          <w:sz w:val="24"/>
+          <w:szCs w:val="24"/>
+        </w:rPr>
+        <w:t>O BPMN pode e deve ser compreendido por analistas de negócio, técnicos e usuários.</w:t>
+      </w:r>
+    </w:p>
+    <w:p>
+      <w:pPr>
+        <w:widowControl w:val="0"/>
+        <w:spacing w:before="83" w:line="362" w:lineRule="auto"/>
+        <w:ind w:left="702" w:firstLine="858"/>
+        <w:jc w:val="both"/>
+        <w:rPr>
+          <w:sz w:val="24"/>
+          <w:szCs w:val="24"/>
+        </w:rPr>
+      </w:pPr>
+      <w:r>
+        <w:rPr>
+          <w:sz w:val="24"/>
+          <w:szCs w:val="24"/>
+        </w:rPr>
+        <w:t>Neste trabalho optamos por dividir a piscina em duas raias, uma para todas as demais seções, e ou para a calculadora de estatística, por entendermos que é onde o projeto encontra uma divisão clara, entre páginas abertas e restritas ao acesso.</w:t>
+      </w:r>
+    </w:p>
+    <w:p>
+      <w:pPr>
+        <w:widowControl w:val="0"/>
+        <w:spacing w:before="83" w:line="362" w:lineRule="auto"/>
+        <w:ind w:left="702" w:firstLine="858"/>
+        <w:jc w:val="both"/>
+        <w:rPr>
+          <w:sz w:val="24"/>
+          <w:szCs w:val="24"/>
+        </w:rPr>
+      </w:pPr>
+    </w:p>
+    <w:p>
+      <w:pPr>
+        <w:widowControl w:val="0"/>
+        <w:spacing w:before="83" w:line="362" w:lineRule="auto"/>
+        <w:ind w:left="702" w:firstLine="858"/>
+        <w:jc w:val="both"/>
+        <w:rPr>
+          <w:sz w:val="24"/>
+          <w:szCs w:val="24"/>
+        </w:rPr>
+      </w:pPr>
+      <w:hyperlink r:id="rId10" w:tgtFrame="_blank" w:history="1">
+        <w:r>
+          <w:rPr>
+            <w:rStyle w:val="Hyperlink"/>
+            <w:sz w:val="24"/>
+            <w:szCs w:val="24"/>
+          </w:rPr>
+          <w:t>Clique aqui para abrir o BPMN</w:t>
+        </w:r>
+      </w:hyperlink>
+      <w:r>
+        <w:rPr>
+          <w:sz w:val="24"/>
+          <w:szCs w:val="24"/>
+        </w:rPr>
+        <w:t xml:space="preserve"> deste trabalho.</w:t>
+      </w:r>
+    </w:p>
+    <w:p>
+      <w:pPr>
+        <w:widowControl w:val="0"/>
+        <w:spacing w:before="83" w:line="362" w:lineRule="auto"/>
+        <w:ind w:left="702" w:firstLine="858"/>
+        <w:jc w:val="both"/>
+        <w:rPr>
+          <w:sz w:val="24"/>
+          <w:szCs w:val="24"/>
+        </w:rPr>
+      </w:pPr>
+    </w:p>
+    <w:p>
+      <w:pPr>
+        <w:widowControl w:val="0"/>
+        <w:spacing w:before="83" w:line="362" w:lineRule="auto"/>
+        <w:ind w:left="702" w:firstLine="858"/>
+        <w:jc w:val="both"/>
+        <w:rPr>
+          <w:sz w:val="24"/>
+          <w:szCs w:val="24"/>
+        </w:rPr>
+      </w:pPr>
+    </w:p>
+    <w:p>
+      <w:pPr>
+        <w:widowControl w:val="0"/>
+        <w:spacing w:before="83" w:line="362" w:lineRule="auto"/>
+        <w:ind w:left="702" w:firstLine="858"/>
+        <w:jc w:val="both"/>
+        <w:rPr>
+          <w:sz w:val="24"/>
+          <w:szCs w:val="24"/>
+        </w:rPr>
+      </w:pPr>
+    </w:p>
+    <w:p>
+      <w:pPr>
+        <w:widowControl w:val="0"/>
+        <w:spacing w:before="83" w:line="362" w:lineRule="auto"/>
+        <w:ind w:left="702" w:firstLine="858"/>
+        <w:jc w:val="both"/>
+        <w:rPr>
+          <w:sz w:val="24"/>
+          <w:szCs w:val="24"/>
+        </w:rPr>
+      </w:pPr>
+    </w:p>
+    <w:p>
+      <w:pPr>
+        <w:widowControl w:val="0"/>
+        <w:spacing w:before="83" w:line="362" w:lineRule="auto"/>
+        <w:ind w:left="702" w:firstLine="858"/>
+        <w:jc w:val="both"/>
+        <w:rPr>
+          <w:sz w:val="24"/>
+          <w:szCs w:val="24"/>
+        </w:rPr>
+      </w:pPr>
+    </w:p>
+    <w:p>
+      <w:pPr>
+        <w:widowControl w:val="0"/>
+        <w:spacing w:before="83" w:line="362" w:lineRule="auto"/>
+        <w:ind w:left="702" w:firstLine="858"/>
+        <w:jc w:val="both"/>
+        <w:rPr>
+          <w:sz w:val="24"/>
+          <w:szCs w:val="24"/>
         </w:rPr>
       </w:pPr>
     </w:p>
@@ -2239,47 +2994,6 @@
     </w:sectPr>
   </w:body>
 </w:document>
-</file>
-
-<file path=word/comments.xml><?xml version="1.0" encoding="utf-8"?>
-<w:comments xmlns:wpc="http://schemas.microsoft.com/office/word/2010/wordprocessingCanvas" xmlns:cx="http://schemas.microsoft.com/office/drawing/2014/chartex" xmlns:cx1="http://schemas.microsoft.com/office/drawing/2015/9/8/chartex" xmlns:cx2="http://schemas.microsoft.com/office/drawing/2015/10/21/chartex" xmlns:cx3="http://schemas.microsoft.com/office/drawing/2016/5/9/chartex" xmlns:cx4="http://schemas.microsoft.com/office/drawing/2016/5/10/chartex" xmlns:cx5="http://schemas.microsoft.com/office/drawing/2016/5/11/chartex" xmlns:cx6="http://schemas.microsoft.com/office/drawing/2016/5/12/chartex" xmlns:cx7="http://schemas.microsoft.com/office/drawing/2016/5/13/chartex" xmlns:cx8="http://schemas.microsoft.com/office/drawing/2016/5/14/chartex" xmlns:mc="http://schemas.openxmlformats.org/markup-compatibility/2006" xmlns:aink="http://schemas.microsoft.com/office/drawing/2016/ink" xmlns:am3d="http://schemas.microsoft.com/office/drawing/2017/model3d" xmlns:o="urn:schemas-microsoft-com:office:office" xmlns:r="http://schemas.openxmlformats.org/officeDocument/2006/relationships" xmlns:m="http://schemas.openxmlformats.org/officeDocument/2006/math" xmlns:v="urn:schemas-microsoft-com:vml" xmlns:wp14="http://schemas.microsoft.com/office/word/2010/wordprocessingDrawing" xmlns:wp="http://schemas.openxmlformats.org/drawingml/2006/wordprocessingDrawing" xmlns:w10="urn:schemas-microsoft-com:office:word" xmlns:w="http://schemas.openxmlformats.org/wordprocessingml/2006/main" xmlns:w14="http://schemas.microsoft.com/office/word/2010/wordml" xmlns:w15="http://schemas.microsoft.com/office/word/2012/wordml" xmlns:w16cex="http://schemas.microsoft.com/office/word/2018/wordml/cex" xmlns:w16cid="http://schemas.microsoft.com/office/word/2016/wordml/cid" xmlns:w16="http://schemas.microsoft.com/office/word/2018/wordml" xmlns:w16se="http://schemas.microsoft.com/office/word/2015/wordml/symex" xmlns:wpg="http://schemas.microsoft.com/office/word/2010/wordprocessingGroup" xmlns:wpi="http://schemas.microsoft.com/office/word/2010/wordprocessingInk" xmlns:wne="http://schemas.microsoft.com/office/word/2006/wordml" xmlns:wps="http://schemas.microsoft.com/office/word/2010/wordprocessingShape" mc:Ignorable="w14 w15 w16se w16cid w16 w16cex wp14">
-  <w:comment w:id="0" w:author="rafael freitas" w:date="2020-11-11T05:04:00Z" w:initials="">
-    <w:p>
-      <w:pPr>
-        <w:widowControl w:val="0"/>
-        <w:pBdr>
-          <w:top w:val="nil"/>
-          <w:left w:val="nil"/>
-          <w:bottom w:val="nil"/>
-          <w:right w:val="nil"/>
-          <w:between w:val="nil"/>
-        </w:pBdr>
-        <w:spacing w:line="240" w:lineRule="auto"/>
-        <w:rPr>
-          <w:color w:val="000000"/>
-        </w:rPr>
-      </w:pPr>
-      <w:r>
-        <w:rPr>
-          <w:color w:val="000000"/>
-        </w:rPr>
-        <w:t>Revisar mais uma vez.</w:t>
-      </w:r>
-    </w:p>
-  </w:comment>
-</w:comments>
-</file>
-
-<file path=word/commentsExtended.xml><?xml version="1.0" encoding="utf-8"?>
-<w15:commentsEx xmlns:wpc="http://schemas.microsoft.com/office/word/2010/wordprocessingCanvas" xmlns:cx="http://schemas.microsoft.com/office/drawing/2014/chartex" xmlns:cx1="http://schemas.microsoft.com/office/drawing/2015/9/8/chartex" xmlns:cx2="http://schemas.microsoft.com/office/drawing/2015/10/21/chartex" xmlns:cx3="http://schemas.microsoft.com/office/drawing/2016/5/9/chartex" xmlns:cx4="http://schemas.microsoft.com/office/drawing/2016/5/10/chartex" xmlns:cx5="http://schemas.microsoft.com/office/drawing/2016/5/11/chartex" xmlns:cx6="http://schemas.microsoft.com/office/drawing/2016/5/12/chartex" xmlns:cx7="http://schemas.microsoft.com/office/drawing/2016/5/13/chartex" xmlns:cx8="http://schemas.microsoft.com/office/drawing/2016/5/14/chartex" xmlns:mc="http://schemas.openxmlformats.org/markup-compatibility/2006" xmlns:aink="http://schemas.microsoft.com/office/drawing/2016/ink" xmlns:am3d="http://schemas.microsoft.com/office/drawing/2017/model3d" xmlns:o="urn:schemas-microsoft-com:office:office" xmlns:r="http://schemas.openxmlformats.org/officeDocument/2006/relationships" xmlns:m="http://schemas.openxmlformats.org/officeDocument/2006/math" xmlns:v="urn:schemas-microsoft-com:vml" xmlns:wp14="http://schemas.microsoft.com/office/word/2010/wordprocessingDrawing" xmlns:wp="http://schemas.openxmlformats.org/drawingml/2006/wordprocessingDrawing" xmlns:w10="urn:schemas-microsoft-com:office:word" xmlns:w="http://schemas.openxmlformats.org/wordprocessingml/2006/main" xmlns:w14="http://schemas.microsoft.com/office/word/2010/wordml" xmlns:w15="http://schemas.microsoft.com/office/word/2012/wordml" xmlns:w16cex="http://schemas.microsoft.com/office/word/2018/wordml/cex" xmlns:w16cid="http://schemas.microsoft.com/office/word/2016/wordml/cid" xmlns:w16="http://schemas.microsoft.com/office/word/2018/wordml" xmlns:w16se="http://schemas.microsoft.com/office/word/2015/wordml/symex" xmlns:wpg="http://schemas.microsoft.com/office/word/2010/wordprocessingGroup" xmlns:wpi="http://schemas.microsoft.com/office/word/2010/wordprocessingInk" xmlns:wne="http://schemas.microsoft.com/office/word/2006/wordml" xmlns:wps="http://schemas.microsoft.com/office/word/2010/wordprocessingShape" mc:Ignorable="w14 w15 w16se w16cid w16 w16cex wp14">
-  <w15:commentEx w15:paraId="62868FEE" w15:done="0"/>
-</w15:commentsEx>
-</file>
-
-<file path=word/commentsIds.xml><?xml version="1.0" encoding="utf-8"?>
-<w16cid:commentsIds xmlns:wpc="http://schemas.microsoft.com/office/word/2010/wordprocessingCanvas" xmlns:cx="http://schemas.microsoft.com/office/drawing/2014/chartex" xmlns:cx1="http://schemas.microsoft.com/office/drawing/2015/9/8/chartex" xmlns:cx2="http://schemas.microsoft.com/office/drawing/2015/10/21/chartex" xmlns:cx3="http://schemas.microsoft.com/office/drawing/2016/5/9/chartex" xmlns:cx4="http://schemas.microsoft.com/office/drawing/2016/5/10/chartex" xmlns:cx5="http://schemas.microsoft.com/office/drawing/2016/5/11/chartex" xmlns:cx6="http://schemas.microsoft.com/office/drawing/2016/5/12/chartex" xmlns:cx7="http://schemas.microsoft.com/office/drawing/2016/5/13/chartex" xmlns:cx8="http://schemas.microsoft.com/office/drawing/2016/5/14/chartex" xmlns:mc="http://schemas.openxmlformats.org/markup-compatibility/2006" xmlns:aink="http://schemas.microsoft.com/office/drawing/2016/ink" xmlns:am3d="http://schemas.microsoft.com/office/drawing/2017/model3d" xmlns:o="urn:schemas-microsoft-com:office:office" xmlns:r="http://schemas.openxmlformats.org/officeDocument/2006/relationships" xmlns:m="http://schemas.openxmlformats.org/officeDocument/2006/math" xmlns:v="urn:schemas-microsoft-com:vml" xmlns:wp14="http://schemas.microsoft.com/office/word/2010/wordprocessingDrawing" xmlns:wp="http://schemas.openxmlformats.org/drawingml/2006/wordprocessingDrawing" xmlns:w10="urn:schemas-microsoft-com:office:word" xmlns:w="http://schemas.openxmlformats.org/wordprocessingml/2006/main" xmlns:w14="http://schemas.microsoft.com/office/word/2010/wordml" xmlns:w15="http://schemas.microsoft.com/office/word/2012/wordml" xmlns:w16cex="http://schemas.microsoft.com/office/word/2018/wordml/cex" xmlns:w16cid="http://schemas.microsoft.com/office/word/2016/wordml/cid" xmlns:w16="http://schemas.microsoft.com/office/word/2018/wordml" xmlns:w16se="http://schemas.microsoft.com/office/word/2015/wordml/symex" xmlns:wpg="http://schemas.microsoft.com/office/word/2010/wordprocessingGroup" xmlns:wpi="http://schemas.microsoft.com/office/word/2010/wordprocessingInk" xmlns:wne="http://schemas.microsoft.com/office/word/2006/wordml" xmlns:wps="http://schemas.microsoft.com/office/word/2010/wordprocessingShape" mc:Ignorable="w14 w15 w16se w16cid w16 w16cex wp14">
-  <w16cid:commentId w16cid:paraId="62868FEE" w16cid:durableId="23601A7D"/>
-</w16cid:commentsIds>
 </file>
 
 <file path=word/endnotes.xml><?xml version="1.0" encoding="utf-8"?>
@@ -3386,6 +4100,119 @@
       </w:pPr>
     </w:lvl>
   </w:abstractNum>
+  <w:abstractNum w:abstractNumId="10" w15:restartNumberingAfterBreak="0">
+    <w:nsid w:val="7F720B9F"/>
+    <w:multiLevelType w:val="hybridMultilevel"/>
+    <w:tmpl w:val="078039D2"/>
+    <w:lvl w:ilvl="0" w:tplc="04160001">
+      <w:start w:val="1"/>
+      <w:numFmt w:val="bullet"/>
+      <w:lvlText w:val=""/>
+      <w:lvlJc w:val="left"/>
+      <w:pPr>
+        <w:ind w:left="2280" w:hanging="360"/>
+      </w:pPr>
+      <w:rPr>
+        <w:rFonts w:ascii="Symbol" w:hAnsi="Symbol" w:hint="default"/>
+      </w:rPr>
+    </w:lvl>
+    <w:lvl w:ilvl="1" w:tplc="04160003" w:tentative="1">
+      <w:start w:val="1"/>
+      <w:numFmt w:val="bullet"/>
+      <w:lvlText w:val="o"/>
+      <w:lvlJc w:val="left"/>
+      <w:pPr>
+        <w:ind w:left="3000" w:hanging="360"/>
+      </w:pPr>
+      <w:rPr>
+        <w:rFonts w:ascii="Courier New" w:hAnsi="Courier New" w:cs="Courier New" w:hint="default"/>
+      </w:rPr>
+    </w:lvl>
+    <w:lvl w:ilvl="2" w:tplc="04160005" w:tentative="1">
+      <w:start w:val="1"/>
+      <w:numFmt w:val="bullet"/>
+      <w:lvlText w:val=""/>
+      <w:lvlJc w:val="left"/>
+      <w:pPr>
+        <w:ind w:left="3720" w:hanging="360"/>
+      </w:pPr>
+      <w:rPr>
+        <w:rFonts w:ascii="Wingdings" w:hAnsi="Wingdings" w:hint="default"/>
+      </w:rPr>
+    </w:lvl>
+    <w:lvl w:ilvl="3" w:tplc="04160001" w:tentative="1">
+      <w:start w:val="1"/>
+      <w:numFmt w:val="bullet"/>
+      <w:lvlText w:val=""/>
+      <w:lvlJc w:val="left"/>
+      <w:pPr>
+        <w:ind w:left="4440" w:hanging="360"/>
+      </w:pPr>
+      <w:rPr>
+        <w:rFonts w:ascii="Symbol" w:hAnsi="Symbol" w:hint="default"/>
+      </w:rPr>
+    </w:lvl>
+    <w:lvl w:ilvl="4" w:tplc="04160003" w:tentative="1">
+      <w:start w:val="1"/>
+      <w:numFmt w:val="bullet"/>
+      <w:lvlText w:val="o"/>
+      <w:lvlJc w:val="left"/>
+      <w:pPr>
+        <w:ind w:left="5160" w:hanging="360"/>
+      </w:pPr>
+      <w:rPr>
+        <w:rFonts w:ascii="Courier New" w:hAnsi="Courier New" w:cs="Courier New" w:hint="default"/>
+      </w:rPr>
+    </w:lvl>
+    <w:lvl w:ilvl="5" w:tplc="04160005" w:tentative="1">
+      <w:start w:val="1"/>
+      <w:numFmt w:val="bullet"/>
+      <w:lvlText w:val=""/>
+      <w:lvlJc w:val="left"/>
+      <w:pPr>
+        <w:ind w:left="5880" w:hanging="360"/>
+      </w:pPr>
+      <w:rPr>
+        <w:rFonts w:ascii="Wingdings" w:hAnsi="Wingdings" w:hint="default"/>
+      </w:rPr>
+    </w:lvl>
+    <w:lvl w:ilvl="6" w:tplc="04160001" w:tentative="1">
+      <w:start w:val="1"/>
+      <w:numFmt w:val="bullet"/>
+      <w:lvlText w:val=""/>
+      <w:lvlJc w:val="left"/>
+      <w:pPr>
+        <w:ind w:left="6600" w:hanging="360"/>
+      </w:pPr>
+      <w:rPr>
+        <w:rFonts w:ascii="Symbol" w:hAnsi="Symbol" w:hint="default"/>
+      </w:rPr>
+    </w:lvl>
+    <w:lvl w:ilvl="7" w:tplc="04160003" w:tentative="1">
+      <w:start w:val="1"/>
+      <w:numFmt w:val="bullet"/>
+      <w:lvlText w:val="o"/>
+      <w:lvlJc w:val="left"/>
+      <w:pPr>
+        <w:ind w:left="7320" w:hanging="360"/>
+      </w:pPr>
+      <w:rPr>
+        <w:rFonts w:ascii="Courier New" w:hAnsi="Courier New" w:cs="Courier New" w:hint="default"/>
+      </w:rPr>
+    </w:lvl>
+    <w:lvl w:ilvl="8" w:tplc="04160005" w:tentative="1">
+      <w:start w:val="1"/>
+      <w:numFmt w:val="bullet"/>
+      <w:lvlText w:val=""/>
+      <w:lvlJc w:val="left"/>
+      <w:pPr>
+        <w:ind w:left="8040" w:hanging="360"/>
+      </w:pPr>
+      <w:rPr>
+        <w:rFonts w:ascii="Wingdings" w:hAnsi="Wingdings" w:hint="default"/>
+      </w:rPr>
+    </w:lvl>
+  </w:abstractNum>
   <w:num w:numId="1">
     <w:abstractNumId w:val="4"/>
   </w:num>
@@ -3415,6 +4242,9 @@
   </w:num>
   <w:num w:numId="10">
     <w:abstractNumId w:val="2"/>
+  </w:num>
+  <w:num w:numId="11">
+    <w:abstractNumId w:val="10"/>
   </w:num>
 </w:numbering>
 </file>
@@ -3933,7 +4763,6 @@
   <w:style w:type="character" w:default="1" w:styleId="Fontepargpadro">
     <w:name w:val="Default Paragraph Font"/>
     <w:uiPriority w:val="1"/>
-    <w:semiHidden/>
     <w:unhideWhenUsed/>
   </w:style>
   <w:style w:type="table" w:default="1" w:styleId="Tabelanormal">
@@ -4325,6 +5154,40 @@
       <w:vertAlign w:val="superscript"/>
     </w:rPr>
   </w:style>
+  <w:style w:type="paragraph" w:styleId="PargrafodaLista">
+    <w:name w:val="List Paragraph"/>
+    <w:basedOn w:val="Normal"/>
+    <w:uiPriority w:val="34"/>
+    <w:qFormat/>
+    <w:rsid w:val="00322E16"/>
+    <w:pPr>
+      <w:ind w:left="720"/>
+      <w:contextualSpacing/>
+    </w:pPr>
+  </w:style>
+  <w:style w:type="character" w:styleId="Hyperlink">
+    <w:name w:val="Hyperlink"/>
+    <w:basedOn w:val="Fontepargpadro"/>
+    <w:uiPriority w:val="99"/>
+    <w:unhideWhenUsed/>
+    <w:rsid w:val="00F2140E"/>
+    <w:rPr>
+      <w:color w:val="0000FF" w:themeColor="hyperlink"/>
+      <w:u w:val="single"/>
+    </w:rPr>
+  </w:style>
+  <w:style w:type="character" w:styleId="MenoPendente">
+    <w:name w:val="Unresolved Mention"/>
+    <w:basedOn w:val="Fontepargpadro"/>
+    <w:uiPriority w:val="99"/>
+    <w:semiHidden/>
+    <w:unhideWhenUsed/>
+    <w:rsid w:val="00F2140E"/>
+    <w:rPr>
+      <w:color w:val="605E5C"/>
+      <w:shd w:val="clear" w:color="auto" w:fill="E1DFDD"/>
+    </w:rPr>
+  </w:style>
 </w:styles>
 </file>
 

</xml_diff>